<commit_message>
final changes to hw5 with writeup
</commit_message>
<xml_diff>
--- a/homework_5/homework5 writeup.docx
+++ b/homework_5/homework5 writeup.docx
@@ -11,8 +11,58 @@
         </w:numPr>
       </w:pPr>
       <w:r>
-        <w:t xml:space="preserve">Shopping Cart Page low fidelity wireframe </w:t>
-      </w:r>
+        <w:t>Shopping Cart Page low fidelity wireframe</w:t>
+      </w:r>
+    </w:p>
+    <w:p>
+      <w:r>
+        <w:rPr>
+          <w:noProof/>
+        </w:rPr>
+        <w:drawing>
+          <wp:inline distT="0" distB="0" distL="0" distR="0">
+            <wp:extent cx="5943600" cy="4773295"/>
+            <wp:effectExtent l="0" t="0" r="0" b="1905"/>
+            <wp:docPr id="2" name="Picture 2"/>
+            <wp:cNvGraphicFramePr>
+              <a:graphicFrameLocks xmlns:a="http://schemas.openxmlformats.org/drawingml/2006/main" noChangeAspect="1"/>
+            </wp:cNvGraphicFramePr>
+            <a:graphic xmlns:a="http://schemas.openxmlformats.org/drawingml/2006/main">
+              <a:graphicData uri="http://schemas.openxmlformats.org/drawingml/2006/picture">
+                <pic:pic xmlns:pic="http://schemas.openxmlformats.org/drawingml/2006/picture">
+                  <pic:nvPicPr>
+                    <pic:cNvPr id="2" name="3_27_18, 11_19 PM Office Lens.jpg"/>
+                    <pic:cNvPicPr/>
+                  </pic:nvPicPr>
+                  <pic:blipFill>
+                    <a:blip r:embed="rId5">
+                      <a:extLst>
+                        <a:ext uri="{28A0092B-C50C-407E-A947-70E740481C1C}">
+                          <a14:useLocalDpi xmlns:a14="http://schemas.microsoft.com/office/drawing/2010/main" val="0"/>
+                        </a:ext>
+                      </a:extLst>
+                    </a:blip>
+                    <a:stretch>
+                      <a:fillRect/>
+                    </a:stretch>
+                  </pic:blipFill>
+                  <pic:spPr>
+                    <a:xfrm>
+                      <a:off x="0" y="0"/>
+                      <a:ext cx="5943600" cy="4773295"/>
+                    </a:xfrm>
+                    <a:prstGeom prst="rect">
+                      <a:avLst/>
+                    </a:prstGeom>
+                  </pic:spPr>
+                </pic:pic>
+              </a:graphicData>
+            </a:graphic>
+          </wp:inline>
+        </w:drawing>
+      </w:r>
+      <w:bookmarkStart w:id="0" w:name="_GoBack"/>
+      <w:bookmarkEnd w:id="0"/>
     </w:p>
     <w:p>
       <w:pPr>
@@ -23,6 +73,67 @@
         </w:numPr>
       </w:pPr>
       <w:r>
+        <w:t xml:space="preserve">Shopping Cart Page high fidelity wireframe </w:t>
+      </w:r>
+    </w:p>
+    <w:p>
+      <w:r>
+        <w:rPr>
+          <w:noProof/>
+        </w:rPr>
+        <w:lastRenderedPageBreak/>
+        <w:drawing>
+          <wp:inline distT="0" distB="0" distL="0" distR="0">
+            <wp:extent cx="5943600" cy="4226560"/>
+            <wp:effectExtent l="0" t="0" r="0" b="2540"/>
+            <wp:docPr id="1" name="Picture 1"/>
+            <wp:cNvGraphicFramePr>
+              <a:graphicFrameLocks xmlns:a="http://schemas.openxmlformats.org/drawingml/2006/main" noChangeAspect="1"/>
+            </wp:cNvGraphicFramePr>
+            <a:graphic xmlns:a="http://schemas.openxmlformats.org/drawingml/2006/main">
+              <a:graphicData uri="http://schemas.openxmlformats.org/drawingml/2006/picture">
+                <pic:pic xmlns:pic="http://schemas.openxmlformats.org/drawingml/2006/picture">
+                  <pic:nvPicPr>
+                    <pic:cNvPr id="1" name="HighFi.png"/>
+                    <pic:cNvPicPr/>
+                  </pic:nvPicPr>
+                  <pic:blipFill>
+                    <a:blip r:embed="rId6">
+                      <a:extLst>
+                        <a:ext uri="{28A0092B-C50C-407E-A947-70E740481C1C}">
+                          <a14:useLocalDpi xmlns:a14="http://schemas.microsoft.com/office/drawing/2010/main" val="0"/>
+                        </a:ext>
+                      </a:extLst>
+                    </a:blip>
+                    <a:stretch>
+                      <a:fillRect/>
+                    </a:stretch>
+                  </pic:blipFill>
+                  <pic:spPr>
+                    <a:xfrm>
+                      <a:off x="0" y="0"/>
+                      <a:ext cx="5943600" cy="4226560"/>
+                    </a:xfrm>
+                    <a:prstGeom prst="rect">
+                      <a:avLst/>
+                    </a:prstGeom>
+                  </pic:spPr>
+                </pic:pic>
+              </a:graphicData>
+            </a:graphic>
+          </wp:inline>
+        </w:drawing>
+      </w:r>
+    </w:p>
+    <w:p>
+      <w:pPr>
+        <w:pStyle w:val="ListParagraph"/>
+        <w:numPr>
+          <w:ilvl w:val="0"/>
+          <w:numId w:val="1"/>
+        </w:numPr>
+      </w:pPr>
+      <w:r>
         <w:t xml:space="preserve">Reflection: </w:t>
       </w:r>
     </w:p>
@@ -50,13 +161,29 @@
         <w:t>In this assignment, I had trouble</w:t>
       </w:r>
       <w:r>
-        <w:t xml:space="preserve"> with many different things. The hardest part of the assignment was implementing a remove button that would remove the items from my cart. I had stored my cart items in an object that would keep all of the information about the product in an array of cart objects. I struggled with figuring out how to structure my code so I could remove the cart object on the interface and also remove it from local storage. </w:t>
+        <w:t xml:space="preserve"> with many different things. The hardest part of the assignment was implementing a remove button that would remove the items from my cart. I had stored my cart items in an object that would keep all of the information about the product in an array of cart objects. I struggled with figuring out how to structure my </w:t>
+      </w:r>
+      <w:proofErr w:type="gramStart"/>
+      <w:r>
+        <w:t>code</w:t>
+      </w:r>
+      <w:proofErr w:type="gramEnd"/>
+      <w:r>
+        <w:t xml:space="preserve"> so I could remove the cart object on the interface and also remove it from local storage. </w:t>
       </w:r>
       <w:r>
         <w:t xml:space="preserve">Another bug that I had encountered was one that involved my product detail page. For some reason whenever I added something to my cart after </w:t>
       </w:r>
       <w:r>
-        <w:t xml:space="preserve">refreshing the page the localStorage would be overwritten with a new array of rolls. </w:t>
+        <w:t xml:space="preserve">refreshing the page the </w:t>
+      </w:r>
+      <w:proofErr w:type="spellStart"/>
+      <w:r>
+        <w:t>localStorage</w:t>
+      </w:r>
+      <w:proofErr w:type="spellEnd"/>
+      <w:r>
+        <w:t xml:space="preserve"> would be overwritten with a new array of rolls. </w:t>
       </w:r>
     </w:p>
     <w:p>
@@ -88,8 +215,6 @@
       <w:r>
         <w:t xml:space="preserve">For my first problem, I really struggled with figuring out how to delete the item from local storage. Eventually, with the help of Francesca, we created a way to store the index of the object in a div and retrieve it for later when we deleted the item. </w:t>
       </w:r>
-      <w:bookmarkStart w:id="0" w:name="_GoBack"/>
-      <w:bookmarkEnd w:id="0"/>
     </w:p>
     <w:sectPr>
       <w:pgSz w:w="12240" w:h="15840"/>

</xml_diff>